<commit_message>
Corrected DOCX files title and merged DOCX files for exams
</commit_message>
<xml_diff>
--- a/Courses/Applied-Programmer/Programming-Basics/01-Въведение-в-програмирането/02.Първа-конзолна-програма-упражнения.docx
+++ b/Courses/Applied-Programmer/Programming-Basics/01-Въведение-в-програмирането/02.Първа-конзолна-програма-упражнения.docx
@@ -28,19 +28,7 @@
           <w:rPr>
             <w:rStyle w:val="aa"/>
           </w:rPr>
-          <w:t>"Увод в п</w:t>
-        </w:r>
-        <w:r>
-          <w:rPr>
-            <w:rStyle w:val="aa"/>
-          </w:rPr>
-          <w:t>р</w:t>
-        </w:r>
-        <w:r>
-          <w:rPr>
-            <w:rStyle w:val="aa"/>
-          </w:rPr>
-          <w:t>ограмирането" за ученици</w:t>
+          <w:t>"Увод в програмирането" за ученици</w:t>
         </w:r>
       </w:hyperlink>
       <w:r>
@@ -8491,6 +8479,7 @@
   <w:style w:type="character" w:default="1" w:styleId="a0">
     <w:name w:val="Default Paragraph Font"/>
     <w:uiPriority w:val="1"/>
+    <w:semiHidden/>
     <w:unhideWhenUsed/>
   </w:style>
   <w:style w:type="table" w:default="1" w:styleId="a1">

</xml_diff>